<commit_message>
Added byline, creatiion date, and last revised date
</commit_message>
<xml_diff>
--- a/we1s_ryver_guide/assets/word/we1s_ryver_guide.docx
+++ b/we1s_ryver_guide/assets/word/we1s_ryver_guide.docx
@@ -31,7 +31,59 @@
           <w:rFonts w:ascii="Times New Roman" w:hAnsi="Times New Roman" w:cs="Times New Roman"/>
           <w:b/>
         </w:rPr>
-        <w:t xml:space="preserve"> Guide </w:t>
+        <w:t xml:space="preserve"> Guide</w:t>
+      </w:r>
+    </w:p>
+    <w:p>
+      <w:pPr>
+        <w:jc w:val="center"/>
+        <w:rPr>
+          <w:rFonts w:ascii="Times New Roman" w:hAnsi="Times New Roman" w:cs="Times New Roman"/>
+        </w:rPr>
+      </w:pPr>
+      <w:bookmarkStart w:id="0" w:name="_GoBack"/>
+      <w:bookmarkEnd w:id="0"/>
+    </w:p>
+    <w:p>
+      <w:pPr>
+        <w:jc w:val="center"/>
+        <w:rPr>
+          <w:rFonts w:ascii="Times New Roman" w:hAnsi="Times New Roman" w:cs="Times New Roman"/>
+        </w:rPr>
+      </w:pPr>
+      <w:r>
+        <w:rPr>
+          <w:rFonts w:ascii="Times New Roman" w:hAnsi="Times New Roman" w:cs="Times New Roman"/>
+        </w:rPr>
+        <w:t xml:space="preserve">(created by </w:t>
+      </w:r>
+      <w:proofErr w:type="spellStart"/>
+      <w:r>
+        <w:rPr>
+          <w:rFonts w:ascii="Times New Roman" w:hAnsi="Times New Roman" w:cs="Times New Roman"/>
+        </w:rPr>
+        <w:t>Giorgina</w:t>
+      </w:r>
+      <w:proofErr w:type="spellEnd"/>
+      <w:r>
+        <w:rPr>
+          <w:rFonts w:ascii="Times New Roman" w:hAnsi="Times New Roman" w:cs="Times New Roman"/>
+        </w:rPr>
+        <w:t xml:space="preserve"> </w:t>
+      </w:r>
+      <w:proofErr w:type="spellStart"/>
+      <w:r>
+        <w:rPr>
+          <w:rFonts w:ascii="Times New Roman" w:hAnsi="Times New Roman" w:cs="Times New Roman"/>
+        </w:rPr>
+        <w:t>Paiella</w:t>
+      </w:r>
+      <w:proofErr w:type="spellEnd"/>
+      <w:r>
+        <w:rPr>
+          <w:rFonts w:ascii="Times New Roman" w:hAnsi="Times New Roman" w:cs="Times New Roman"/>
+        </w:rPr>
+        <w:t>, June 2018; last rev. 26 June 2018)</w:t>
       </w:r>
     </w:p>
     <w:p>
@@ -209,8 +261,6 @@
           <w:rFonts w:ascii="Times New Roman" w:hAnsi="Times New Roman" w:cs="Times New Roman"/>
         </w:rPr>
       </w:pPr>
-      <w:bookmarkStart w:id="0" w:name="_GoBack"/>
-      <w:bookmarkEnd w:id="0"/>
     </w:p>
     <w:p>
       <w:pPr>
@@ -942,10 +992,6 @@
     <w:lsdException w:name="Book Title" w:uiPriority="33" w:qFormat="1"/>
     <w:lsdException w:name="Bibliography" w:semiHidden="1" w:uiPriority="37" w:unhideWhenUsed="1"/>
     <w:lsdException w:name="TOC Heading" w:semiHidden="1" w:uiPriority="39" w:unhideWhenUsed="1" w:qFormat="1"/>
-    <w:lsdException w:name="Grid Table Light" w:semiHidden="1" w:unhideWhenUsed="1"/>
-    <w:lsdException w:name="Grid Table 1 Light" w:semiHidden="1" w:unhideWhenUsed="1"/>
-    <w:lsdException w:name="Grid Table 2" w:semiHidden="1" w:unhideWhenUsed="1"/>
-    <w:lsdException w:name="Grid Table 3" w:semiHidden="1" w:unhideWhenUsed="1"/>
     <w:lsdException w:name="Grid Table 4" w:uiPriority="49"/>
     <w:lsdException w:name="Grid Table 5 Dark" w:uiPriority="50"/>
     <w:lsdException w:name="Grid Table 6 Colorful" w:uiPriority="51"/>

</xml_diff>